<commit_message>
membuat musik latar belakang dan menghapus backstack yang tidak di gunakan
</commit_message>
<xml_diff>
--- a/dokumentasi/Dokumentasi aziz prayoga.docx
+++ b/dokumentasi/Dokumentasi aziz prayoga.docx
@@ -1546,11 +1546,13 @@
       <w:pPr>
         <w:pStyle w:val="ListParagraph"/>
         <w:rPr>
-          <w:lang w:val="en-GB"/>
-        </w:rPr>
-      </w:pPr>
-      <w:r>
-        <w:rPr>
+          <w:noProof/>
+          <w:lang w:val="en-GB"/>
+        </w:rPr>
+      </w:pPr>
+      <w:r>
+        <w:rPr>
+          <w:noProof/>
           <w:lang w:val="en-GB"/>
         </w:rPr>
         <w:drawing>
@@ -1578,6 +1580,619 @@
                     <a:xfrm>
                       <a:off x="0" y="0"/>
                       <a:ext cx="5731510" cy="3082290"/>
+                    </a:xfrm>
+                    <a:prstGeom prst="rect">
+                      <a:avLst/>
+                    </a:prstGeom>
+                  </pic:spPr>
+                </pic:pic>
+              </a:graphicData>
+            </a:graphic>
+          </wp:inline>
+        </w:drawing>
+      </w:r>
+    </w:p>
+    <w:p>
+      <w:pPr>
+        <w:rPr>
+          <w:lang w:val="en-GB"/>
+        </w:rPr>
+      </w:pPr>
+    </w:p>
+    <w:p>
+      <w:pPr>
+        <w:rPr>
+          <w:lang w:val="en-GB"/>
+        </w:rPr>
+      </w:pPr>
+    </w:p>
+    <w:p>
+      <w:pPr>
+        <w:rPr>
+          <w:lang w:val="en-GB"/>
+        </w:rPr>
+      </w:pPr>
+    </w:p>
+    <w:p>
+      <w:pPr>
+        <w:rPr>
+          <w:lang w:val="en-GB"/>
+        </w:rPr>
+      </w:pPr>
+    </w:p>
+    <w:p>
+      <w:pPr>
+        <w:rPr>
+          <w:lang w:val="en-GB"/>
+        </w:rPr>
+      </w:pPr>
+    </w:p>
+    <w:p>
+      <w:pPr>
+        <w:rPr>
+          <w:lang w:val="en-GB"/>
+        </w:rPr>
+      </w:pPr>
+    </w:p>
+    <w:p>
+      <w:pPr>
+        <w:rPr>
+          <w:lang w:val="en-GB"/>
+        </w:rPr>
+      </w:pPr>
+    </w:p>
+    <w:p>
+      <w:pPr>
+        <w:rPr>
+          <w:noProof/>
+          <w:lang w:val="en-GB"/>
+        </w:rPr>
+      </w:pPr>
+    </w:p>
+    <w:p>
+      <w:pPr>
+        <w:tabs>
+          <w:tab w:val="left" w:pos="3468"/>
+        </w:tabs>
+        <w:rPr>
+          <w:lang w:val="en-GB"/>
+        </w:rPr>
+      </w:pPr>
+    </w:p>
+    <w:p>
+      <w:pPr>
+        <w:tabs>
+          <w:tab w:val="left" w:pos="3468"/>
+        </w:tabs>
+        <w:rPr>
+          <w:lang w:val="en-GB"/>
+        </w:rPr>
+      </w:pPr>
+    </w:p>
+    <w:p>
+      <w:pPr>
+        <w:tabs>
+          <w:tab w:val="left" w:pos="3468"/>
+        </w:tabs>
+        <w:rPr>
+          <w:lang w:val="en-GB"/>
+        </w:rPr>
+      </w:pPr>
+    </w:p>
+    <w:p>
+      <w:pPr>
+        <w:tabs>
+          <w:tab w:val="left" w:pos="3468"/>
+        </w:tabs>
+        <w:rPr>
+          <w:lang w:val="en-GB"/>
+        </w:rPr>
+      </w:pPr>
+    </w:p>
+    <w:p>
+      <w:pPr>
+        <w:tabs>
+          <w:tab w:val="left" w:pos="3468"/>
+        </w:tabs>
+        <w:rPr>
+          <w:lang w:val="en-GB"/>
+        </w:rPr>
+      </w:pPr>
+    </w:p>
+    <w:p>
+      <w:pPr>
+        <w:tabs>
+          <w:tab w:val="left" w:pos="3468"/>
+        </w:tabs>
+        <w:rPr>
+          <w:lang w:val="en-GB"/>
+        </w:rPr>
+      </w:pPr>
+    </w:p>
+    <w:p>
+      <w:pPr>
+        <w:pStyle w:val="ListParagraph"/>
+        <w:numPr>
+          <w:ilvl w:val="0"/>
+          <w:numId w:val="1"/>
+        </w:numPr>
+        <w:tabs>
+          <w:tab w:val="left" w:pos="3468"/>
+        </w:tabs>
+        <w:rPr>
+          <w:lang w:val="en-GB"/>
+        </w:rPr>
+      </w:pPr>
+      <w:proofErr w:type="spellStart"/>
+      <w:r>
+        <w:rPr>
+          <w:lang w:val="en-GB"/>
+        </w:rPr>
+        <w:lastRenderedPageBreak/>
+        <w:t>Menambahkan</w:t>
+      </w:r>
+      <w:proofErr w:type="spellEnd"/>
+      <w:r>
+        <w:rPr>
+          <w:lang w:val="en-GB"/>
+        </w:rPr>
+        <w:t xml:space="preserve"> music </w:t>
+      </w:r>
+      <w:proofErr w:type="spellStart"/>
+      <w:r>
+        <w:rPr>
+          <w:lang w:val="en-GB"/>
+        </w:rPr>
+        <w:t>latar</w:t>
+      </w:r>
+      <w:proofErr w:type="spellEnd"/>
+      <w:r>
+        <w:rPr>
+          <w:lang w:val="en-GB"/>
+        </w:rPr>
+        <w:t xml:space="preserve"> </w:t>
+      </w:r>
+      <w:proofErr w:type="spellStart"/>
+      <w:r>
+        <w:rPr>
+          <w:lang w:val="en-GB"/>
+        </w:rPr>
+        <w:t>belakan</w:t>
+      </w:r>
+      <w:proofErr w:type="spellEnd"/>
+    </w:p>
+    <w:p>
+      <w:pPr>
+        <w:pStyle w:val="ListParagraph"/>
+        <w:tabs>
+          <w:tab w:val="left" w:pos="3468"/>
+        </w:tabs>
+      </w:pPr>
+      <w:proofErr w:type="spellStart"/>
+      <w:r>
+        <w:rPr>
+          <w:lang w:val="en-GB"/>
+        </w:rPr>
+        <w:t>Penjelasan</w:t>
+      </w:r>
+      <w:proofErr w:type="spellEnd"/>
+      <w:r>
+        <w:rPr>
+          <w:lang w:val="en-GB"/>
+        </w:rPr>
+        <w:t xml:space="preserve"> = </w:t>
+      </w:r>
+      <w:r>
+        <w:t xml:space="preserve">Di </w:t>
+      </w:r>
+      <w:proofErr w:type="spellStart"/>
+      <w:r>
+        <w:t>halaman</w:t>
+      </w:r>
+      <w:proofErr w:type="spellEnd"/>
+      <w:r>
+        <w:t xml:space="preserve"> </w:t>
+      </w:r>
+      <w:proofErr w:type="spellStart"/>
+      <w:r>
+        <w:t>pengaturan</w:t>
+      </w:r>
+      <w:proofErr w:type="spellEnd"/>
+      <w:r>
+        <w:t xml:space="preserve"> </w:t>
+      </w:r>
+      <w:proofErr w:type="spellStart"/>
+      <w:r>
+        <w:t>ini</w:t>
+      </w:r>
+      <w:proofErr w:type="spellEnd"/>
+      <w:r>
+        <w:t xml:space="preserve">, </w:t>
+      </w:r>
+      <w:proofErr w:type="spellStart"/>
+      <w:r>
+        <w:t>pengguna</w:t>
+      </w:r>
+      <w:proofErr w:type="spellEnd"/>
+      <w:r>
+        <w:t xml:space="preserve"> </w:t>
+      </w:r>
+      <w:proofErr w:type="spellStart"/>
+      <w:r>
+        <w:t>dapat</w:t>
+      </w:r>
+      <w:proofErr w:type="spellEnd"/>
+      <w:r>
+        <w:t xml:space="preserve"> </w:t>
+      </w:r>
+      <w:proofErr w:type="spellStart"/>
+      <w:r>
+        <w:t>mengontrol</w:t>
+      </w:r>
+      <w:proofErr w:type="spellEnd"/>
+      <w:r>
+        <w:t xml:space="preserve"> </w:t>
+      </w:r>
+      <w:proofErr w:type="spellStart"/>
+      <w:r>
+        <w:t>fitur</w:t>
+      </w:r>
+      <w:proofErr w:type="spellEnd"/>
+      <w:r>
+        <w:t xml:space="preserve"> </w:t>
+      </w:r>
+      <w:proofErr w:type="spellStart"/>
+      <w:r>
+        <w:t>musik</w:t>
+      </w:r>
+      <w:proofErr w:type="spellEnd"/>
+      <w:r>
+        <w:t xml:space="preserve"> </w:t>
+      </w:r>
+      <w:proofErr w:type="spellStart"/>
+      <w:r>
+        <w:t>latar</w:t>
+      </w:r>
+      <w:proofErr w:type="spellEnd"/>
+      <w:r>
+        <w:t xml:space="preserve"> </w:t>
+      </w:r>
+      <w:proofErr w:type="spellStart"/>
+      <w:r>
+        <w:t>belakang</w:t>
+      </w:r>
+      <w:proofErr w:type="spellEnd"/>
+      <w:r>
+        <w:t xml:space="preserve"> </w:t>
+      </w:r>
+      <w:proofErr w:type="spellStart"/>
+      <w:r>
+        <w:t>aplikasi</w:t>
+      </w:r>
+      <w:proofErr w:type="spellEnd"/>
+      <w:r>
+        <w:t xml:space="preserve"> </w:t>
+      </w:r>
+      <w:proofErr w:type="spellStart"/>
+      <w:r>
+        <w:t>dengan</w:t>
+      </w:r>
+      <w:proofErr w:type="spellEnd"/>
+      <w:r>
+        <w:t xml:space="preserve"> </w:t>
+      </w:r>
+      <w:proofErr w:type="spellStart"/>
+      <w:r>
+        <w:t>mudah</w:t>
+      </w:r>
+      <w:proofErr w:type="spellEnd"/>
+      <w:r>
+        <w:t xml:space="preserve">. </w:t>
+      </w:r>
+      <w:proofErr w:type="spellStart"/>
+      <w:r>
+        <w:t>Terdapat</w:t>
+      </w:r>
+      <w:proofErr w:type="spellEnd"/>
+      <w:r>
+        <w:t xml:space="preserve"> </w:t>
+      </w:r>
+      <w:proofErr w:type="spellStart"/>
+      <w:r>
+        <w:t>sebuah</w:t>
+      </w:r>
+      <w:proofErr w:type="spellEnd"/>
+      <w:r>
+        <w:t xml:space="preserve"> checkbox </w:t>
+      </w:r>
+      <w:proofErr w:type="spellStart"/>
+      <w:r>
+        <w:t>dengan</w:t>
+      </w:r>
+      <w:proofErr w:type="spellEnd"/>
+      <w:r>
+        <w:t xml:space="preserve"> label “Musik Latar </w:t>
+      </w:r>
+      <w:proofErr w:type="spellStart"/>
+      <w:r>
+        <w:t>Belakang</w:t>
+      </w:r>
+      <w:proofErr w:type="spellEnd"/>
+      <w:r>
+        <w:t xml:space="preserve">”. Jika checkbox </w:t>
+      </w:r>
+      <w:proofErr w:type="spellStart"/>
+      <w:r>
+        <w:t>ini</w:t>
+      </w:r>
+      <w:proofErr w:type="spellEnd"/>
+      <w:r>
+        <w:t xml:space="preserve"> </w:t>
+      </w:r>
+      <w:proofErr w:type="spellStart"/>
+      <w:r>
+        <w:t>dicentang</w:t>
+      </w:r>
+      <w:proofErr w:type="spellEnd"/>
+      <w:r>
+        <w:t xml:space="preserve">, </w:t>
+      </w:r>
+      <w:proofErr w:type="spellStart"/>
+      <w:r>
+        <w:t>musik</w:t>
+      </w:r>
+      <w:proofErr w:type="spellEnd"/>
+      <w:r>
+        <w:t xml:space="preserve"> </w:t>
+      </w:r>
+      <w:proofErr w:type="spellStart"/>
+      <w:r>
+        <w:t>latar</w:t>
+      </w:r>
+      <w:proofErr w:type="spellEnd"/>
+      <w:r>
+        <w:t xml:space="preserve"> </w:t>
+      </w:r>
+      <w:proofErr w:type="spellStart"/>
+      <w:r>
+        <w:t>belakang</w:t>
+      </w:r>
+      <w:proofErr w:type="spellEnd"/>
+      <w:r>
+        <w:t xml:space="preserve"> </w:t>
+      </w:r>
+      <w:proofErr w:type="spellStart"/>
+      <w:r>
+        <w:t>akan</w:t>
+      </w:r>
+      <w:proofErr w:type="spellEnd"/>
+      <w:r>
+        <w:t xml:space="preserve"> </w:t>
+      </w:r>
+      <w:proofErr w:type="spellStart"/>
+      <w:r>
+        <w:t>mulai</w:t>
+      </w:r>
+      <w:proofErr w:type="spellEnd"/>
+      <w:r>
+        <w:t xml:space="preserve"> </w:t>
+      </w:r>
+      <w:proofErr w:type="spellStart"/>
+      <w:r>
+        <w:t>diputar</w:t>
+      </w:r>
+      <w:proofErr w:type="spellEnd"/>
+      <w:r>
+        <w:t xml:space="preserve"> </w:t>
+      </w:r>
+      <w:proofErr w:type="spellStart"/>
+      <w:r>
+        <w:t>secara</w:t>
+      </w:r>
+      <w:proofErr w:type="spellEnd"/>
+      <w:r>
+        <w:t xml:space="preserve"> </w:t>
+      </w:r>
+      <w:proofErr w:type="spellStart"/>
+      <w:r>
+        <w:t>otomatis</w:t>
+      </w:r>
+      <w:proofErr w:type="spellEnd"/>
+      <w:r>
+        <w:t xml:space="preserve"> </w:t>
+      </w:r>
+      <w:proofErr w:type="spellStart"/>
+      <w:r>
+        <w:t>saat</w:t>
+      </w:r>
+      <w:proofErr w:type="spellEnd"/>
+      <w:r>
+        <w:t xml:space="preserve"> </w:t>
+      </w:r>
+      <w:proofErr w:type="spellStart"/>
+      <w:r>
+        <w:t>pengguna</w:t>
+      </w:r>
+      <w:proofErr w:type="spellEnd"/>
+      <w:r>
+        <w:t xml:space="preserve"> </w:t>
+      </w:r>
+      <w:proofErr w:type="spellStart"/>
+      <w:r>
+        <w:t>berada</w:t>
+      </w:r>
+      <w:proofErr w:type="spellEnd"/>
+      <w:r>
+        <w:t xml:space="preserve"> di </w:t>
+      </w:r>
+      <w:proofErr w:type="spellStart"/>
+      <w:r>
+        <w:t>dalam</w:t>
+      </w:r>
+      <w:proofErr w:type="spellEnd"/>
+      <w:r>
+        <w:t xml:space="preserve"> </w:t>
+      </w:r>
+      <w:proofErr w:type="spellStart"/>
+      <w:r>
+        <w:t>aplikasi</w:t>
+      </w:r>
+      <w:proofErr w:type="spellEnd"/>
+      <w:r>
+        <w:t xml:space="preserve">. </w:t>
+      </w:r>
+      <w:proofErr w:type="spellStart"/>
+      <w:r>
+        <w:t>Sebaliknya</w:t>
+      </w:r>
+      <w:proofErr w:type="spellEnd"/>
+      <w:r>
+        <w:t xml:space="preserve">, </w:t>
+      </w:r>
+      <w:proofErr w:type="spellStart"/>
+      <w:r>
+        <w:t>jika</w:t>
+      </w:r>
+      <w:proofErr w:type="spellEnd"/>
+      <w:r>
+        <w:t xml:space="preserve"> checkbox </w:t>
+      </w:r>
+      <w:proofErr w:type="spellStart"/>
+      <w:r>
+        <w:t>tidak</w:t>
+      </w:r>
+      <w:proofErr w:type="spellEnd"/>
+      <w:r>
+        <w:t xml:space="preserve"> </w:t>
+      </w:r>
+      <w:proofErr w:type="spellStart"/>
+      <w:r>
+        <w:t>dicentang</w:t>
+      </w:r>
+      <w:proofErr w:type="spellEnd"/>
+      <w:r>
+        <w:t xml:space="preserve">, </w:t>
+      </w:r>
+      <w:proofErr w:type="spellStart"/>
+      <w:r>
+        <w:t>musik</w:t>
+      </w:r>
+      <w:proofErr w:type="spellEnd"/>
+      <w:r>
+        <w:t xml:space="preserve"> </w:t>
+      </w:r>
+      <w:proofErr w:type="spellStart"/>
+      <w:r>
+        <w:t>latar</w:t>
+      </w:r>
+      <w:proofErr w:type="spellEnd"/>
+      <w:r>
+        <w:t xml:space="preserve"> </w:t>
+      </w:r>
+      <w:proofErr w:type="spellStart"/>
+      <w:r>
+        <w:t>belakang</w:t>
+      </w:r>
+      <w:proofErr w:type="spellEnd"/>
+      <w:r>
+        <w:t xml:space="preserve"> </w:t>
+      </w:r>
+      <w:proofErr w:type="spellStart"/>
+      <w:r>
+        <w:t>akan</w:t>
+      </w:r>
+      <w:proofErr w:type="spellEnd"/>
+      <w:r>
+        <w:t xml:space="preserve"> </w:t>
+      </w:r>
+      <w:proofErr w:type="spellStart"/>
+      <w:r>
+        <w:t>berhenti</w:t>
+      </w:r>
+      <w:proofErr w:type="spellEnd"/>
+      <w:r>
+        <w:t xml:space="preserve"> </w:t>
+      </w:r>
+      <w:proofErr w:type="spellStart"/>
+      <w:r>
+        <w:t>atau</w:t>
+      </w:r>
+      <w:proofErr w:type="spellEnd"/>
+      <w:r>
+        <w:t xml:space="preserve"> </w:t>
+      </w:r>
+      <w:proofErr w:type="spellStart"/>
+      <w:r>
+        <w:t>tidak</w:t>
+      </w:r>
+      <w:proofErr w:type="spellEnd"/>
+      <w:r>
+        <w:t xml:space="preserve"> </w:t>
+      </w:r>
+      <w:proofErr w:type="spellStart"/>
+      <w:r>
+        <w:t>diputar</w:t>
+      </w:r>
+      <w:proofErr w:type="spellEnd"/>
+      <w:r>
+        <w:t xml:space="preserve"> </w:t>
+      </w:r>
+      <w:proofErr w:type="spellStart"/>
+      <w:r>
+        <w:t>sama</w:t>
+      </w:r>
+      <w:proofErr w:type="spellEnd"/>
+      <w:r>
+        <w:t xml:space="preserve"> </w:t>
+      </w:r>
+      <w:proofErr w:type="spellStart"/>
+      <w:r>
+        <w:t>sekali</w:t>
+      </w:r>
+      <w:proofErr w:type="spellEnd"/>
+      <w:r>
+        <w:t>.</w:t>
+      </w:r>
+    </w:p>
+    <w:p>
+      <w:pPr>
+        <w:pStyle w:val="ListParagraph"/>
+        <w:tabs>
+          <w:tab w:val="left" w:pos="3468"/>
+        </w:tabs>
+        <w:rPr>
+          <w:lang w:val="en-GB"/>
+        </w:rPr>
+      </w:pPr>
+      <w:r>
+        <w:rPr>
+          <w:lang w:val="en-GB"/>
+        </w:rPr>
+        <w:drawing>
+          <wp:inline distT="0" distB="0" distL="0" distR="0" wp14:anchorId="756ADF11" wp14:editId="57C6F827">
+            <wp:extent cx="5731510" cy="3091180"/>
+            <wp:effectExtent l="0" t="0" r="2540" b="0"/>
+            <wp:docPr id="354240026" name="Picture 1"/>
+            <wp:cNvGraphicFramePr>
+              <a:graphicFrameLocks xmlns:a="http://schemas.openxmlformats.org/drawingml/2006/main" noChangeAspect="1"/>
+            </wp:cNvGraphicFramePr>
+            <a:graphic xmlns:a="http://schemas.openxmlformats.org/drawingml/2006/main">
+              <a:graphicData uri="http://schemas.openxmlformats.org/drawingml/2006/picture">
+                <pic:pic xmlns:pic="http://schemas.openxmlformats.org/drawingml/2006/picture">
+                  <pic:nvPicPr>
+                    <pic:cNvPr id="354240026" name=""/>
+                    <pic:cNvPicPr/>
+                  </pic:nvPicPr>
+                  <pic:blipFill>
+                    <a:blip r:embed="rId8"/>
+                    <a:stretch>
+                      <a:fillRect/>
+                    </a:stretch>
+                  </pic:blipFill>
+                  <pic:spPr>
+                    <a:xfrm>
+                      <a:off x="0" y="0"/>
+                      <a:ext cx="5731510" cy="3091180"/>
                     </a:xfrm>
                     <a:prstGeom prst="rect">
                       <a:avLst/>

</xml_diff>